<commit_message>
Removed newScheduling.m, modified solution.docx
</commit_message>
<xml_diff>
--- a/ThirdPart/Solution.docx
+++ b/ThirdPart/Solution.docx
@@ -71,26 +71,109 @@
       </w:pPr>
     </w:p>
     <w:p>
-      <w:pPr>
+      <w:r>
+        <w:t>MATLAB EXERCISE EXPLANATION:</w:t>
+      </w:r>
+      <w:r>
+        <w:br/>
+      </w:r>
+      <w:r>
+        <w:t xml:space="preserve">Il codice che hai postato definisce una funzione MATLAB chiamata </w:t>
+      </w:r>
+      <w:r>
+        <w:rPr>
+          <w:rStyle w:val="HTMLCode"/>
+          <w:rFonts w:eastAsiaTheme="majorEastAsia"/>
+        </w:rPr>
+        <w:t>scheduling</w:t>
+      </w:r>
+      <w:r>
+        <w:t>, che utilizza un algoritmo genetico (GA) per trovare la sequenza ottimale di lavori su diverse macchine, minimizzando il tempo di completamento totale (makespan).</w:t>
+      </w:r>
+      <w:r>
+        <w:br/>
+      </w:r>
+      <w:r>
         <w:rPr>
           <w:lang w:val="en-GB"/>
         </w:rPr>
-      </w:pPr>
+        <w:t xml:space="preserve">A genetic algorithm (GA) is a method for solving both constrained and unconstrained optimization problems based on a natural selection process that mimics biological evolution. </w:t>
+      </w:r>
+      <w:r>
+        <w:t xml:space="preserve">The </w:t>
+      </w:r>
+      <w:proofErr w:type="spellStart"/>
+      <w:r>
+        <w:t>algorithm</w:t>
+      </w:r>
+      <w:proofErr w:type="spellEnd"/>
+      <w:r>
+        <w:t xml:space="preserve"> </w:t>
+      </w:r>
+      <w:proofErr w:type="spellStart"/>
+      <w:r>
+        <w:t>repeatedly</w:t>
+      </w:r>
+      <w:proofErr w:type="spellEnd"/>
+      <w:r>
+        <w:t xml:space="preserve"> </w:t>
+      </w:r>
+      <w:proofErr w:type="spellStart"/>
+      <w:r>
+        <w:t>modifies</w:t>
+      </w:r>
+      <w:proofErr w:type="spellEnd"/>
+      <w:r>
+        <w:t xml:space="preserve"> a </w:t>
+      </w:r>
+      <w:proofErr w:type="spellStart"/>
+      <w:r>
+        <w:t>population</w:t>
+      </w:r>
+      <w:proofErr w:type="spellEnd"/>
+      <w:r>
+        <w:t xml:space="preserve"> of individual </w:t>
+      </w:r>
+      <w:proofErr w:type="spellStart"/>
+      <w:r>
+        <w:t>solutions</w:t>
+      </w:r>
+      <w:proofErr w:type="spellEnd"/>
+      <w:r>
+        <w:t>.</w:t>
+      </w:r>
+      <w:r>
+        <w:br/>
+      </w:r>
+      <w:r>
+        <w:br/>
+      </w:r>
+      <w:proofErr w:type="spellStart"/>
+      <w:r>
+        <w:rPr>
+          <w:rStyle w:val="HTMLCode"/>
+          <w:rFonts w:eastAsiaTheme="majorEastAsia"/>
+        </w:rPr>
+        <w:t>fitnessFunction</w:t>
+      </w:r>
+      <w:proofErr w:type="spellEnd"/>
+      <w:r>
+        <w:t xml:space="preserve"> è la funzione di fitness utilizzata dall'algoritmo genetico per valutare la qualità delle soluzioni.</w:t>
+      </w:r>
+      <w:r>
+        <w:br/>
+      </w:r>
+      <w:r>
+        <w:t>Una funzione di fitness è un particolare tipo di funzione obiettivo che viene utilizzata per sintetizzare, come un'unica cifra di merito, quanto una determinata soluzione progettuale sia vicina al raggiungimento degli obiettivi prefissati.</w:t>
+      </w:r>
     </w:p>
-    <w:p>
-      <w:pPr>
-        <w:rPr>
-          <w:lang w:val="en-GB"/>
-        </w:rPr>
-      </w:pPr>
-    </w:p>
-    <w:p>
-      <w:pPr>
-        <w:rPr>
-          <w:lang w:val="en-GB"/>
-        </w:rPr>
-      </w:pPr>
-    </w:p>
+    <w:p/>
+    <w:p/>
+    <w:p/>
+    <w:p/>
+    <w:p/>
+    <w:p/>
+    <w:p/>
     <w:sectPr>
       <w:pgSz w:w="11906" w:h="16838"/>
       <w:pgMar w:top="1417" w:right="1134" w:bottom="1134" w:left="1134" w:header="708" w:footer="708" w:gutter="0"/>
@@ -1018,6 +1101,19 @@
       <w:spacing w:val="5"/>
     </w:rPr>
   </w:style>
+  <w:style w:type="character" w:styleId="HTMLCode">
+    <w:name w:val="HTML Code"/>
+    <w:basedOn w:val="DefaultParagraphFont"/>
+    <w:uiPriority w:val="99"/>
+    <w:semiHidden/>
+    <w:unhideWhenUsed/>
+    <w:rsid w:val="009C79AF"/>
+    <w:rPr>
+      <w:rFonts w:ascii="Courier New" w:eastAsia="Times New Roman" w:hAnsi="Courier New" w:cs="Courier New"/>
+      <w:sz w:val="20"/>
+      <w:szCs w:val="20"/>
+    </w:rPr>
+  </w:style>
 </w:styles>
 </file>
 

</xml_diff>